<commit_message>
Add Dockerfile in repo root for CI/CD
</commit_message>
<xml_diff>
--- a/backend/templates/report_template.docx
+++ b/backend/templates/report_template.docx
@@ -28,6 +28,7 @@
         </w:rPr>
         <w:t xml:space="preserve"> </w:t>
       </w:r>
+      <w:proofErr w:type="gramStart"/>
       <w:r>
         <w:rPr>
           <w:rFonts w:ascii="Times New Roman" w:eastAsia="Times New Roman" w:hAnsi="Times New Roman" w:cs="Segoe UI"/>
@@ -44,8 +45,9 @@
           <w:szCs w:val="28"/>
           <w:lang w:val="en-US" w:eastAsia="ru-RU"/>
         </w:rPr>
-        <w:t xml:space="preserve"> first_name </w:t>
-      </w:r>
+        <w:t xml:space="preserve"> first</w:t>
+      </w:r>
+      <w:proofErr w:type="gramEnd"/>
       <w:r>
         <w:rPr>
           <w:rFonts w:ascii="Times New Roman" w:eastAsia="Times New Roman" w:hAnsi="Times New Roman" w:cs="Segoe UI"/>
@@ -53,6 +55,15 @@
           <w:szCs w:val="28"/>
           <w:lang w:val="en-US" w:eastAsia="ru-RU"/>
         </w:rPr>
+        <w:t xml:space="preserve">_name </w:t>
+      </w:r>
+      <w:r>
+        <w:rPr>
+          <w:rFonts w:ascii="Times New Roman" w:eastAsia="Times New Roman" w:hAnsi="Times New Roman" w:cs="Segoe UI"/>
+          <w:sz w:val="28"/>
+          <w:szCs w:val="28"/>
+          <w:lang w:val="en-US" w:eastAsia="ru-RU"/>
+        </w:rPr>
         <w:t>]]</w:t>
       </w:r>
       <w:r>
@@ -100,6 +111,7 @@
         </w:rPr>
         <w:t xml:space="preserve">. </w:t>
       </w:r>
+      <w:proofErr w:type="gramStart"/>
       <w:r>
         <w:rPr>
           <w:rFonts w:ascii="Times New Roman" w:hAnsi="Times New Roman"/>
@@ -123,7 +135,16 @@
           <w:sz w:val="28"/>
           <w:szCs w:val="28"/>
         </w:rPr>
-        <w:t xml:space="preserve">month_ru </w:t>
+        <w:t>month</w:t>
+      </w:r>
+      <w:proofErr w:type="gramEnd"/>
+      <w:r>
+        <w:rPr>
+          <w:rFonts w:ascii="Times New Roman" w:hAnsi="Times New Roman"/>
+          <w:sz w:val="28"/>
+          <w:szCs w:val="28"/>
+        </w:rPr>
+        <w:t xml:space="preserve">_ru </w:t>
       </w:r>
       <w:r>
         <w:rPr>
@@ -219,6 +240,7 @@
         </w:rPr>
         <w:t xml:space="preserve">Улучшение навыка разговорной речи по темам: </w:t>
       </w:r>
+      <w:proofErr w:type="gramStart"/>
       <w:r>
         <w:rPr>
           <w:rFonts w:ascii="Times New Roman" w:eastAsia="Times New Roman" w:hAnsi="Times New Roman" w:cs="Segoe UI"/>
@@ -235,7 +257,17 @@
           <w:szCs w:val="28"/>
           <w:lang w:eastAsia="ru-RU"/>
         </w:rPr>
-        <w:t xml:space="preserve"> SpeakingE </w:t>
+        <w:t xml:space="preserve"> SpeakingE</w:t>
+      </w:r>
+      <w:proofErr w:type="gramEnd"/>
+      <w:r>
+        <w:rPr>
+          <w:rFonts w:ascii="Times New Roman" w:eastAsia="Times New Roman" w:hAnsi="Times New Roman" w:cs="Segoe UI"/>
+          <w:sz w:val="28"/>
+          <w:szCs w:val="28"/>
+          <w:lang w:eastAsia="ru-RU"/>
+        </w:rPr>
+        <w:t xml:space="preserve"> </w:t>
       </w:r>
       <w:r>
         <w:rPr>
@@ -268,6 +300,7 @@
         </w:rPr>
         <w:t xml:space="preserve"> Улучшение грамматических навыков: </w:t>
       </w:r>
+      <w:proofErr w:type="gramStart"/>
       <w:r>
         <w:rPr>
           <w:rFonts w:ascii="Times New Roman" w:hAnsi="Times New Roman" w:cstheme="majorBidi"/>
@@ -294,6 +327,7 @@
         </w:rPr>
         <w:t>GrammarE</w:t>
       </w:r>
+      <w:proofErr w:type="gramEnd"/>
       <w:r>
         <w:rPr>
           <w:rFonts w:ascii="Times New Roman" w:hAnsi="Times New Roman" w:cstheme="majorBidi"/>
@@ -342,6 +376,7 @@
         </w:rPr>
         <w:t xml:space="preserve"> </w:t>
       </w:r>
+      <w:proofErr w:type="gramStart"/>
       <w:r>
         <w:rPr>
           <w:rFonts w:ascii="Times New Roman" w:hAnsi="Times New Roman" w:cstheme="majorBidi"/>
@@ -367,6 +402,7 @@
         </w:rPr>
         <w:t>WritingE</w:t>
       </w:r>
+      <w:proofErr w:type="gramEnd"/>
       <w:r>
         <w:rPr>
           <w:rFonts w:ascii="Times New Roman" w:hAnsi="Times New Roman" w:cstheme="majorBidi"/>
@@ -421,6 +457,7 @@
         </w:rPr>
         <w:t xml:space="preserve"> по теме: </w:t>
       </w:r>
+      <w:proofErr w:type="gramStart"/>
       <w:r>
         <w:rPr>
           <w:rFonts w:ascii="Times New Roman" w:hAnsi="Times New Roman" w:cstheme="majorBidi"/>
@@ -455,6 +492,7 @@
         </w:rPr>
         <w:t>ingE</w:t>
       </w:r>
+      <w:proofErr w:type="gramEnd"/>
       <w:r>
         <w:rPr>
           <w:rFonts w:ascii="Consolas" w:eastAsia="Times New Roman" w:hAnsi="Consolas" w:cs="Segoe UI"/>
@@ -500,6 +538,7 @@
         </w:rPr>
         <w:t xml:space="preserve">Проведено </w:t>
       </w:r>
+      <w:proofErr w:type="gramStart"/>
       <w:r>
         <w:rPr>
           <w:rFonts w:ascii="Times New Roman" w:hAnsi="Times New Roman" w:cstheme="majorBidi"/>
@@ -525,11 +564,13 @@
         </w:rPr>
         <w:t>hours</w:t>
       </w:r>
-      <w:r>
-        <w:rPr>
-          <w:rFonts w:ascii="Times New Roman" w:hAnsi="Times New Roman" w:cstheme="majorBidi"/>
-          <w:sz w:val="28"/>
-          <w:szCs w:val="28"/>
+      <w:proofErr w:type="gramEnd"/>
+      <w:r>
+        <w:rPr>
+          <w:rFonts w:ascii="Times New Roman" w:hAnsi="Times New Roman" w:cstheme="majorBidi"/>
+          <w:sz w:val="28"/>
+          <w:szCs w:val="28"/>
+          <w:lang w:val="en-US"/>
         </w:rPr>
         <w:t>_</w:t>
       </w:r>
@@ -602,6 +643,15 @@
           <w:sz w:val="28"/>
           <w:szCs w:val="28"/>
         </w:rPr>
+        <w:t xml:space="preserve"> </w:t>
+      </w:r>
+      <w:proofErr w:type="gramStart"/>
+      <w:r>
+        <w:rPr>
+          <w:rFonts w:ascii="Times New Roman" w:hAnsi="Times New Roman" w:cs="Times New Roman"/>
+          <w:sz w:val="28"/>
+          <w:szCs w:val="28"/>
+        </w:rPr>
         <w:t>[[</w:t>
       </w:r>
       <w:r>
@@ -621,6 +671,7 @@
         </w:rPr>
         <w:t>year</w:t>
       </w:r>
+      <w:proofErr w:type="gramEnd"/>
       <w:r>
         <w:rPr>
           <w:rFonts w:ascii="Times New Roman" w:hAnsi="Times New Roman" w:cs="Times New Roman" w:hint="cs"/>
@@ -923,15 +974,6 @@
       </w:r>
       <w:r>
         <w:rPr>
-          <w:rFonts w:ascii="Times New Roman" w:hAnsi="Times New Roman" w:cs="Times New Roman" w:hint="cs"/>
-          <w:sz w:val="28"/>
-          <w:szCs w:val="28"/>
-          <w:rtl/>
-        </w:rPr>
-        <w:t xml:space="preserve"> </w:t>
-      </w:r>
-      <w:r>
-        <w:rPr>
           <w:rFonts w:ascii="Times New Roman" w:hAnsi="Times New Roman" w:cs="Times New Roman"/>
           <w:sz w:val="28"/>
           <w:szCs w:val="28"/>
@@ -958,6 +1000,7 @@
           <w:szCs w:val="28"/>
         </w:rPr>
       </w:pPr>
+      <w:proofErr w:type="gramStart"/>
       <w:r>
         <w:rPr>
           <w:rFonts w:ascii="Times New Roman" w:hAnsi="Times New Roman" w:cstheme="majorBidi"/>
@@ -983,6 +1026,7 @@
         </w:rPr>
         <w:t>SpeakingE</w:t>
       </w:r>
+      <w:proofErr w:type="gramEnd"/>
       <w:r>
         <w:rPr>
           <w:rFonts w:ascii="Times New Roman" w:hAnsi="Times New Roman" w:cstheme="majorBidi"/>
@@ -1007,40 +1051,33 @@
           <w:rFonts w:ascii="Times New Roman" w:hAnsi="Times New Roman" w:cs="Times New Roman"/>
           <w:sz w:val="28"/>
           <w:szCs w:val="28"/>
-        </w:rPr>
-      </w:pPr>
-      <w:r>
-        <w:rPr>
-          <w:rFonts w:ascii="Times New Roman" w:hAnsi="Times New Roman" w:cs="Times New Roman"/>
-          <w:sz w:val="28"/>
-          <w:szCs w:val="28"/>
-        </w:rPr>
-        <w:t xml:space="preserve"> </w:t>
-      </w:r>
-      <w:r>
-        <w:rPr>
-          <w:rFonts w:ascii="Times New Roman" w:hAnsi="Times New Roman" w:cs="Times New Roman" w:hint="cs"/>
+          <w:lang w:val="en-US"/>
+        </w:rPr>
+      </w:pPr>
+      <w:r>
+        <w:rPr>
+          <w:rFonts w:ascii="Times New Roman" w:hAnsi="Times New Roman" w:cs="Times New Roman"/>
+          <w:sz w:val="28"/>
+          <w:szCs w:val="28"/>
+        </w:rPr>
+        <w:t xml:space="preserve"> </w:t>
+      </w:r>
+      <w:r>
+        <w:rPr>
+          <w:rFonts w:ascii="Times New Roman" w:hAnsi="Times New Roman" w:cs="Times New Roman"/>
           <w:sz w:val="28"/>
           <w:szCs w:val="28"/>
           <w:rtl/>
-        </w:rPr>
-        <w:t xml:space="preserve"> </w:t>
-      </w:r>
-      <w:r>
-        <w:rPr>
-          <w:rFonts w:ascii="Times New Roman" w:hAnsi="Times New Roman" w:cs="Times New Roman"/>
-          <w:sz w:val="28"/>
-          <w:szCs w:val="28"/>
-          <w:rtl/>
-          <w:lang w:val="en-US"/>
-        </w:rPr>
-        <w:t>שיפור מיומנויות הדקדוק:</w:t>
-      </w:r>
-      <w:r>
-        <w:rPr>
-          <w:rFonts w:ascii="Times New Roman" w:hAnsi="Times New Roman" w:cstheme="majorBidi"/>
-          <w:sz w:val="28"/>
-          <w:szCs w:val="28"/>
+          <w:lang w:val="en-US"/>
+        </w:rPr>
+        <w:t xml:space="preserve">שיפור מיומנויות הדקדוק: </w:t>
+      </w:r>
+      <w:r>
+        <w:rPr>
+          <w:rFonts w:ascii="Times New Roman" w:hAnsi="Times New Roman" w:cstheme="majorBidi"/>
+          <w:sz w:val="28"/>
+          <w:szCs w:val="28"/>
+          <w:lang w:val="en-US"/>
         </w:rPr>
         <w:t>.</w:t>
       </w:r>
@@ -1049,6 +1086,7 @@
           <w:rFonts w:ascii="Times New Roman" w:hAnsi="Times New Roman" w:cstheme="majorBidi"/>
           <w:sz w:val="28"/>
           <w:szCs w:val="28"/>
+          <w:lang w:val="en-US"/>
         </w:rPr>
         <w:t>2</w:t>
       </w:r>
@@ -1082,6 +1120,7 @@
         </w:rPr>
         <w:t xml:space="preserve"> </w:t>
       </w:r>
+      <w:proofErr w:type="gramStart"/>
       <w:r>
         <w:rPr>
           <w:rFonts w:ascii="Times New Roman" w:hAnsi="Times New Roman" w:cstheme="majorBidi"/>
@@ -1107,7 +1146,17 @@
           <w:szCs w:val="28"/>
           <w:lang w:val="en-US"/>
         </w:rPr>
-        <w:t>]]</w:t>
+        <w:t>]</w:t>
+      </w:r>
+      <w:proofErr w:type="gramEnd"/>
+      <w:r>
+        <w:rPr>
+          <w:rFonts w:ascii="Times New Roman" w:hAnsi="Times New Roman" w:cstheme="majorBidi"/>
+          <w:sz w:val="28"/>
+          <w:szCs w:val="28"/>
+          <w:lang w:val="en-US"/>
+        </w:rPr>
+        <w:t>]</w:t>
       </w:r>
     </w:p>
     <w:p>
@@ -1121,6 +1170,7 @@
           <w:lang w:val="en-US"/>
         </w:rPr>
       </w:pPr>
+      <w:proofErr w:type="gramStart"/>
       <w:r>
         <w:rPr>
           <w:rFonts w:ascii="Times New Roman" w:hAnsi="Times New Roman" w:cs="Times New Roman"/>
@@ -1132,13 +1182,23 @@
       </w:r>
       <w:r>
         <w:rPr>
+          <w:rFonts w:ascii="Times New Roman" w:hAnsi="Times New Roman" w:cs="Times New Roman"/>
+          <w:sz w:val="28"/>
+          <w:szCs w:val="28"/>
+          <w:rtl/>
+          <w:lang w:val="en-US"/>
+        </w:rPr>
+        <w:t>ש</w:t>
+      </w:r>
+      <w:r>
+        <w:rPr>
           <w:rFonts w:ascii="Times New Roman" w:hAnsi="Times New Roman" w:cs="Times New Roman" w:hint="cs"/>
           <w:sz w:val="28"/>
           <w:szCs w:val="28"/>
           <w:rtl/>
           <w:lang w:val="en-US"/>
         </w:rPr>
-        <w:t xml:space="preserve"> </w:t>
+        <w:t>י</w:t>
       </w:r>
       <w:r>
         <w:rPr>
@@ -1148,17 +1208,17 @@
           <w:rtl/>
           <w:lang w:val="en-US"/>
         </w:rPr>
-        <w:t>ש</w:t>
-      </w:r>
-      <w:r>
-        <w:rPr>
-          <w:rFonts w:ascii="Times New Roman" w:hAnsi="Times New Roman" w:cs="Times New Roman" w:hint="cs"/>
+        <w:t>פ</w:t>
+      </w:r>
+      <w:r>
+        <w:rPr>
+          <w:rFonts w:ascii="Times New Roman" w:hAnsi="Times New Roman" w:cs="Times New Roman"/>
           <w:sz w:val="28"/>
           <w:szCs w:val="28"/>
           <w:rtl/>
           <w:lang w:val="en-US"/>
         </w:rPr>
-        <w:t>י</w:t>
+        <w:t>ו</w:t>
       </w:r>
       <w:r>
         <w:rPr>
@@ -1168,8 +1228,9 @@
           <w:rtl/>
           <w:lang w:val="en-US"/>
         </w:rPr>
-        <w:t>פ</w:t>
-      </w:r>
+        <w:t>ר</w:t>
+      </w:r>
+      <w:proofErr w:type="gramEnd"/>
       <w:r>
         <w:rPr>
           <w:rFonts w:ascii="Times New Roman" w:hAnsi="Times New Roman" w:cs="Times New Roman"/>
@@ -1178,17 +1239,16 @@
           <w:rtl/>
           <w:lang w:val="en-US"/>
         </w:rPr>
-        <w:t>ו</w:t>
-      </w:r>
-      <w:r>
-        <w:rPr>
-          <w:rFonts w:ascii="Times New Roman" w:hAnsi="Times New Roman" w:cs="Times New Roman"/>
-          <w:sz w:val="28"/>
-          <w:szCs w:val="28"/>
-          <w:rtl/>
-          <w:lang w:val="en-US"/>
-        </w:rPr>
-        <w:t>ר את כישורי כתיבת הנושא</w:t>
+        <w:t xml:space="preserve"> את כישורי כתיבת הנושא</w:t>
+      </w:r>
+      <w:r>
+        <w:rPr>
+          <w:rFonts w:ascii="Times New Roman" w:hAnsi="Times New Roman" w:cs="Times New Roman"/>
+          <w:sz w:val="28"/>
+          <w:szCs w:val="28"/>
+          <w:lang w:val="en-US"/>
+        </w:rPr>
+        <w:t xml:space="preserve">  </w:t>
       </w:r>
       <w:r>
         <w:rPr>
@@ -1238,6 +1298,7 @@
         </w:rPr>
         <w:t xml:space="preserve"> </w:t>
       </w:r>
+      <w:proofErr w:type="gramStart"/>
       <w:r>
         <w:rPr>
           <w:rFonts w:ascii="Times New Roman" w:hAnsi="Times New Roman" w:cstheme="majorBidi"/>
@@ -1263,7 +1324,17 @@
           <w:szCs w:val="28"/>
           <w:lang w:val="en-US"/>
         </w:rPr>
-        <w:t>]]</w:t>
+        <w:t>]</w:t>
+      </w:r>
+      <w:proofErr w:type="gramEnd"/>
+      <w:r>
+        <w:rPr>
+          <w:rFonts w:ascii="Times New Roman" w:hAnsi="Times New Roman" w:cstheme="majorBidi"/>
+          <w:sz w:val="28"/>
+          <w:szCs w:val="28"/>
+          <w:lang w:val="en-US"/>
+        </w:rPr>
+        <w:t>]</w:t>
       </w:r>
     </w:p>
     <w:p>
@@ -1276,6 +1347,7 @@
           <w:szCs w:val="28"/>
         </w:rPr>
       </w:pPr>
+      <w:proofErr w:type="gramStart"/>
       <w:r>
         <w:rPr>
           <w:rFonts w:ascii="Times New Roman" w:hAnsi="Times New Roman" w:cs="Times New Roman"/>
@@ -1296,22 +1368,24 @@
       </w:r>
       <w:r>
         <w:rPr>
-          <w:rFonts w:ascii="Times New Roman" w:hAnsi="Times New Roman" w:cstheme="majorBidi" w:hint="cs"/>
+          <w:rFonts w:ascii="Times New Roman" w:hAnsi="Times New Roman" w:cs="Times New Roman" w:hint="cs"/>
           <w:sz w:val="28"/>
           <w:szCs w:val="28"/>
           <w:rtl/>
         </w:rPr>
-        <w:t xml:space="preserve"> </w:t>
-      </w:r>
-      <w:r>
-        <w:rPr>
-          <w:rFonts w:ascii="Times New Roman" w:hAnsi="Times New Roman" w:cs="Times New Roman" w:hint="cs"/>
+        <w:t>ש</w:t>
+      </w:r>
+      <w:r>
+        <w:rPr>
+          <w:rFonts w:ascii="Times New Roman" w:hAnsi="Times New Roman" w:cs="Times New Roman"/>
           <w:sz w:val="28"/>
           <w:szCs w:val="28"/>
           <w:rtl/>
-        </w:rPr>
-        <w:t>ש</w:t>
-      </w:r>
+          <w:lang w:val="en-US"/>
+        </w:rPr>
+        <w:t>יפור</w:t>
+      </w:r>
+      <w:proofErr w:type="gramEnd"/>
       <w:r>
         <w:rPr>
           <w:rFonts w:ascii="Times New Roman" w:hAnsi="Times New Roman" w:cs="Times New Roman"/>
@@ -1320,7 +1394,7 @@
           <w:rtl/>
           <w:lang w:val="en-US"/>
         </w:rPr>
-        <w:t>יפור מיומנויות ה</w:t>
+        <w:t xml:space="preserve"> מיומנויות ה</w:t>
       </w:r>
       <w:r>
         <w:rPr>
@@ -1363,39 +1437,41 @@
           <w:lang w:val="en-US"/>
         </w:rPr>
       </w:pPr>
-      <w:r>
-        <w:rPr>
-          <w:rFonts w:ascii="Times New Roman" w:hAnsi="Times New Roman" w:cstheme="majorBidi"/>
-          <w:sz w:val="28"/>
-          <w:szCs w:val="28"/>
-          <w:lang w:val="en-US"/>
+      <w:proofErr w:type="gramStart"/>
+      <w:r>
+        <w:rPr>
+          <w:rFonts w:ascii="Consolas" w:eastAsia="Times New Roman" w:hAnsi="Consolas" w:cs="Segoe UI"/>
+          <w:sz w:val="20"/>
+          <w:szCs w:val="20"/>
+          <w:lang w:eastAsia="ru-RU"/>
         </w:rPr>
         <w:t>[[</w:t>
       </w:r>
       <w:r>
         <w:rPr>
-          <w:rFonts w:ascii="Times New Roman" w:hAnsi="Times New Roman" w:cstheme="majorBidi"/>
-          <w:sz w:val="28"/>
-          <w:szCs w:val="28"/>
-          <w:lang w:val="en-US"/>
+          <w:rFonts w:ascii="Consolas" w:eastAsia="Times New Roman" w:hAnsi="Consolas" w:cs="Segoe UI"/>
+          <w:sz w:val="20"/>
+          <w:szCs w:val="20"/>
+          <w:lang w:eastAsia="ru-RU"/>
         </w:rPr>
         <w:t xml:space="preserve"> ReadingE</w:t>
       </w:r>
-      <w:r>
-        <w:rPr>
-          <w:rFonts w:ascii="Times New Roman" w:hAnsi="Times New Roman" w:cstheme="majorBidi"/>
-          <w:sz w:val="28"/>
-          <w:szCs w:val="28"/>
-          <w:lang w:val="en-US"/>
-        </w:rPr>
-        <w:t xml:space="preserve"> </w:t>
-      </w:r>
-      <w:r>
-        <w:rPr>
-          <w:rFonts w:ascii="Times New Roman" w:hAnsi="Times New Roman" w:cstheme="majorBidi"/>
-          <w:sz w:val="28"/>
-          <w:szCs w:val="28"/>
-          <w:lang w:val="en-US"/>
+      <w:proofErr w:type="gramEnd"/>
+      <w:r>
+        <w:rPr>
+          <w:rFonts w:ascii="Consolas" w:eastAsia="Times New Roman" w:hAnsi="Consolas" w:cs="Segoe UI"/>
+          <w:sz w:val="20"/>
+          <w:szCs w:val="20"/>
+          <w:lang w:eastAsia="ru-RU"/>
+        </w:rPr>
+        <w:t> </w:t>
+      </w:r>
+      <w:r>
+        <w:rPr>
+          <w:rFonts w:ascii="Consolas" w:eastAsia="Times New Roman" w:hAnsi="Consolas" w:cs="Segoe UI"/>
+          <w:sz w:val="20"/>
+          <w:szCs w:val="20"/>
+          <w:lang w:eastAsia="ru-RU"/>
         </w:rPr>
         <w:t>]]</w:t>
       </w:r>
@@ -1437,6 +1513,7 @@
         </w:rPr>
         <w:t>_</w:t>
       </w:r>
+      <w:proofErr w:type="gramStart"/>
       <w:r>
         <w:rPr>
           <w:rFonts w:ascii="Times New Roman" w:hAnsi="Times New Roman" w:cstheme="majorBidi"/>
@@ -1453,7 +1530,17 @@
           <w:szCs w:val="28"/>
           <w:lang w:val="en-US"/>
         </w:rPr>
-        <w:t>]]</w:t>
+        <w:t>]</w:t>
+      </w:r>
+      <w:proofErr w:type="gramEnd"/>
+      <w:r>
+        <w:rPr>
+          <w:rFonts w:ascii="Times New Roman" w:hAnsi="Times New Roman" w:cstheme="majorBidi"/>
+          <w:sz w:val="28"/>
+          <w:szCs w:val="28"/>
+          <w:lang w:val="en-US"/>
+        </w:rPr>
+        <w:t>]</w:t>
       </w:r>
       <w:r>
         <w:rPr>
@@ -1492,6 +1579,46 @@
           <w:szCs w:val="28"/>
         </w:rPr>
       </w:pPr>
+    </w:p>
+    <w:p>
+      <w:pPr>
+        <w:jc w:val="center"/>
+        <w:rPr>
+          <w:rFonts w:ascii="Times New Roman" w:hAnsi="Times New Roman" w:cstheme="majorBidi"/>
+          <w:sz w:val="28"/>
+          <w:szCs w:val="28"/>
+        </w:rPr>
+      </w:pPr>
+    </w:p>
+    <w:p>
+      <w:pPr>
+        <w:jc w:val="center"/>
+        <w:rPr>
+          <w:rFonts w:asciiTheme="majorBidi" w:hAnsiTheme="majorBidi" w:cstheme="majorBidi"/>
+          <w:sz w:val="28"/>
+          <w:szCs w:val="28"/>
+          <w:rtl/>
+        </w:rPr>
+      </w:pPr>
+    </w:p>
+    <w:p>
+      <w:pPr>
+        <w:rPr>
+          <w:rFonts w:asciiTheme="majorBidi" w:hAnsiTheme="majorBidi" w:cstheme="majorBidi"/>
+          <w:sz w:val="28"/>
+          <w:szCs w:val="28"/>
+          <w:rtl/>
+        </w:rPr>
+      </w:pPr>
+      <w:r>
+        <w:rPr>
+          <w:rFonts w:asciiTheme="majorBidi" w:hAnsiTheme="majorBidi" w:cstheme="majorBidi"/>
+          <w:sz w:val="28"/>
+          <w:szCs w:val="28"/>
+          <w:lang w:val="en-US"/>
+        </w:rPr>
+        <w:br w:type="page"/>
+      </w:r>
     </w:p>
     <w:sectPr>
       <w:pgSz w:w="11906" w:h="16838"/>

</xml_diff>